<commit_message>
css uit html gehaald
</commit_message>
<xml_diff>
--- a/Documentatie project/Week 8/Optimalisatieplan_JR-webdevelopment.docx
+++ b/Documentatie project/Week 8/Optimalisatieplan_JR-webdevelopment.docx
@@ -267,6 +267,7 @@
                                     </w:rPr>
                                     <w:t xml:space="preserve"> </w:t>
                                   </w:r>
+                                  <w:proofErr w:type="spellStart"/>
                                   <w:r>
                                     <w:rPr>
                                       <w:color w:val="0070C0"/>
@@ -279,6 +280,7 @@
                                     </w:rPr>
                                     <w:t>development</w:t>
                                   </w:r>
+                                  <w:proofErr w:type="spellEnd"/>
                                 </w:p>
                               </w:tc>
                               <w:tc>
@@ -292,11 +294,19 @@
                                       <w:color w:val="0070C0"/>
                                     </w:rPr>
                                   </w:pPr>
+                                  <w:proofErr w:type="spellStart"/>
                                   <w:r>
                                     <w:rPr>
                                       <w:color w:val="0070C0"/>
                                     </w:rPr>
-                                    <w:t>Terheijdenseweg 350, 4826 AA Breda</w:t>
+                                    <w:t>Terheijdenseweg</w:t>
+                                  </w:r>
+                                  <w:proofErr w:type="spellEnd"/>
+                                  <w:r>
+                                    <w:rPr>
+                                      <w:color w:val="0070C0"/>
+                                    </w:rPr>
+                                    <w:t xml:space="preserve"> 350, 4826 AA Breda</w:t>
                                   </w:r>
                                 </w:p>
                               </w:tc>
@@ -434,6 +444,7 @@
                               </w:rPr>
                               <w:t xml:space="preserve"> </w:t>
                             </w:r>
+                            <w:proofErr w:type="spellStart"/>
                             <w:r>
                               <w:rPr>
                                 <w:color w:val="0070C0"/>
@@ -446,6 +457,7 @@
                               </w:rPr>
                               <w:t>development</w:t>
                             </w:r>
+                            <w:proofErr w:type="spellEnd"/>
                           </w:p>
                         </w:tc>
                         <w:tc>
@@ -459,11 +471,19 @@
                                 <w:color w:val="0070C0"/>
                               </w:rPr>
                             </w:pPr>
+                            <w:proofErr w:type="spellStart"/>
                             <w:r>
                               <w:rPr>
                                 <w:color w:val="0070C0"/>
                               </w:rPr>
-                              <w:t>Terheijdenseweg 350, 4826 AA Breda</w:t>
+                              <w:t>Terheijdenseweg</w:t>
+                            </w:r>
+                            <w:proofErr w:type="spellEnd"/>
+                            <w:r>
+                              <w:rPr>
+                                <w:color w:val="0070C0"/>
+                              </w:rPr>
+                              <w:t xml:space="preserve"> 350, 4826 AA Breda</w:t>
                             </w:r>
                           </w:p>
                         </w:tc>
@@ -873,7 +893,25 @@
           <w:szCs w:val="36"/>
         </w:rPr>
         <w:br/>
-        <w:t>Deadline: 20 januari, Terheijdenseweg 350, Breda</w:t>
+        <w:t xml:space="preserve">Deadline: 20 januari, </w:t>
+      </w:r>
+      <w:proofErr w:type="spellStart"/>
+      <w:r>
+        <w:rPr>
+          <w:rFonts w:ascii="Georgia" w:hAnsi="Georgia"/>
+          <w:sz w:val="36"/>
+          <w:szCs w:val="36"/>
+        </w:rPr>
+        <w:t>Terheijdenseweg</w:t>
+      </w:r>
+      <w:proofErr w:type="spellEnd"/>
+      <w:r>
+        <w:rPr>
+          <w:rFonts w:ascii="Georgia" w:hAnsi="Georgia"/>
+          <w:sz w:val="36"/>
+          <w:szCs w:val="36"/>
+        </w:rPr>
+        <w:t xml:space="preserve"> 350, Breda</w:t>
       </w:r>
       <w:r>
         <w:rPr>
@@ -882,375 +920,25 @@
           <w:szCs w:val="36"/>
         </w:rPr>
         <w:br/>
-        <w:t>Projectleden: John Meulink en Ronald Klaus</w:t>
+        <w:t xml:space="preserve">Projectleden: John </w:t>
       </w:r>
-    </w:p>
-    <w:sdt>
-      <w:sdtPr>
-        <w:rPr>
-          <w:sz w:val="26"/>
-          <w:szCs w:val="26"/>
-          <w:lang w:eastAsia="en-US"/>
-        </w:rPr>
-        <w:id w:val="268278642"/>
-        <w:docPartObj>
-          <w:docPartGallery w:val="Table of Contents"/>
-          <w:docPartUnique/>
-        </w:docPartObj>
-      </w:sdtPr>
-      <w:sdtEndPr/>
-      <w:sdtContent>
-        <w:p>
-          <w:pPr>
-            <w:pStyle w:val="Kopvaninhoudsopgave"/>
-          </w:pPr>
-          <w:r>
-            <w:t>Inhoud</w:t>
-          </w:r>
-        </w:p>
-        <w:p>
-          <w:pPr>
-            <w:pStyle w:val="Kop2"/>
-          </w:pPr>
-          <w:r>
-            <w:fldChar w:fldCharType="begin"/>
-          </w:r>
-          <w:r>
-            <w:instrText xml:space="preserve"> TOC \o "1-3" \h \z \u </w:instrText>
-          </w:r>
-          <w:r>
-            <w:fldChar w:fldCharType="separate"/>
-          </w:r>
-          <w:r>
-            <w:t>1. A</w:t>
-          </w:r>
-          <w:r>
-            <w:t>chtergrond</w:t>
-          </w:r>
-        </w:p>
-        <w:p>
-          <w:pPr>
-            <w:pStyle w:val="Kop3"/>
-            <w:ind w:firstLine="708"/>
-            <w:rPr>
-              <w:noProof/>
-            </w:rPr>
-          </w:pPr>
-          <w:r>
-            <w:rPr>
-              <w:noProof/>
-            </w:rPr>
-            <w:t>Oude situatie</w:t>
-          </w:r>
-        </w:p>
-        <w:p>
-          <w:pPr>
-            <w:pStyle w:val="Kop3"/>
-            <w:ind w:firstLine="708"/>
-            <w:rPr>
-              <w:noProof/>
-            </w:rPr>
-          </w:pPr>
-          <w:r>
-            <w:rPr>
-              <w:noProof/>
-            </w:rPr>
-            <w:t>Gewenste situatie</w:t>
-          </w:r>
-        </w:p>
-        <w:p>
-          <w:pPr>
-            <w:pStyle w:val="Kop2"/>
-            <w:rPr>
-              <w:noProof/>
-            </w:rPr>
-          </w:pPr>
-          <w:r>
-            <w:rPr>
-              <w:noProof/>
-            </w:rPr>
-            <w:t xml:space="preserve">2. </w:t>
-          </w:r>
-          <w:r>
-            <w:rPr>
-              <w:noProof/>
-            </w:rPr>
-            <w:t>Projectopdracht</w:t>
-          </w:r>
-        </w:p>
-        <w:p>
-          <w:pPr>
-            <w:pStyle w:val="Kop3"/>
-          </w:pPr>
-          <w:r>
-            <w:tab/>
-            <w:t>Projecteisen</w:t>
-          </w:r>
-        </w:p>
-        <w:p>
-          <w:pPr>
-            <w:pStyle w:val="Kop2"/>
-            <w:rPr>
-              <w:noProof/>
-            </w:rPr>
-          </w:pPr>
-          <w:r>
-            <w:rPr>
-              <w:noProof/>
-            </w:rPr>
-            <w:t xml:space="preserve">3. </w:t>
-          </w:r>
-          <w:r>
-            <w:rPr>
-              <w:noProof/>
-            </w:rPr>
-            <w:t>Projectactiviteiten</w:t>
-          </w:r>
-        </w:p>
-        <w:p>
-          <w:pPr>
-            <w:pStyle w:val="Kop3"/>
-          </w:pPr>
-          <w:r>
-            <w:tab/>
-            <w:t>Definitiefase</w:t>
-          </w:r>
-        </w:p>
-        <w:p>
-          <w:pPr>
-            <w:pStyle w:val="Kop3"/>
-            <w:ind w:firstLine="708"/>
-          </w:pPr>
-          <w:r>
-            <w:t>Ontwerp</w:t>
-          </w:r>
-        </w:p>
-        <w:p>
-          <w:pPr>
-            <w:pStyle w:val="Kop3"/>
-            <w:ind w:firstLine="708"/>
-          </w:pPr>
-          <w:r>
-            <w:t>Werkvoorbereiding</w:t>
-          </w:r>
-        </w:p>
-        <w:p>
-          <w:pPr>
-            <w:pStyle w:val="Kop3"/>
-            <w:ind w:firstLine="708"/>
-          </w:pPr>
-          <w:r>
-            <w:t>Realisatie</w:t>
-          </w:r>
-        </w:p>
-        <w:p>
-          <w:pPr>
-            <w:pStyle w:val="Kop3"/>
-            <w:ind w:firstLine="708"/>
-          </w:pPr>
-          <w:r>
-            <w:t>Implementatie + Oplevering</w:t>
-          </w:r>
-        </w:p>
-        <w:p>
-          <w:pPr>
-            <w:pStyle w:val="Kop3"/>
-            <w:ind w:firstLine="708"/>
-          </w:pPr>
-          <w:r>
-            <w:t>Optimalisatie + reflectie</w:t>
-          </w:r>
-        </w:p>
-        <w:p>
-          <w:pPr>
-            <w:pStyle w:val="Kop2"/>
-            <w:rPr>
-              <w:noProof/>
-            </w:rPr>
-          </w:pPr>
-          <w:r>
-            <w:rPr>
-              <w:noProof/>
-            </w:rPr>
-            <w:t xml:space="preserve">4. </w:t>
-          </w:r>
-          <w:r>
-            <w:rPr>
-              <w:noProof/>
-            </w:rPr>
-            <w:t>Projectgrenzen</w:t>
-          </w:r>
-        </w:p>
-        <w:p>
-          <w:pPr>
-            <w:pStyle w:val="Kop2"/>
-            <w:rPr>
-              <w:noProof/>
-            </w:rPr>
-          </w:pPr>
-          <w:r>
-            <w:rPr>
-              <w:noProof/>
-            </w:rPr>
-            <w:t xml:space="preserve">5. </w:t>
-          </w:r>
-          <w:r>
-            <w:rPr>
-              <w:noProof/>
-            </w:rPr>
-            <w:t>Producten</w:t>
-          </w:r>
-        </w:p>
-        <w:p>
-          <w:pPr>
-            <w:pStyle w:val="Kop2"/>
-            <w:rPr>
-              <w:noProof/>
-            </w:rPr>
-          </w:pPr>
-          <w:r>
-            <w:rPr>
-              <w:noProof/>
-            </w:rPr>
-            <w:t>6.</w:t>
-          </w:r>
-          <w:r>
-            <w:rPr>
-              <w:noProof/>
-            </w:rPr>
-            <w:t>Kwaliteit</w:t>
-          </w:r>
-        </w:p>
-        <w:p>
-          <w:pPr>
-            <w:pStyle w:val="Kop3"/>
-          </w:pPr>
-          <w:r>
-            <w:tab/>
-            <w:t>Wat is kwaliteit?</w:t>
-          </w:r>
-        </w:p>
-        <w:p>
-          <w:pPr>
-            <w:pStyle w:val="Kop2"/>
-            <w:rPr>
-              <w:noProof/>
-            </w:rPr>
-          </w:pPr>
-          <w:r>
-            <w:rPr>
-              <w:noProof/>
-            </w:rPr>
-            <w:t>7.Projectorganisatie</w:t>
-          </w:r>
-        </w:p>
-        <w:p>
-          <w:pPr>
-            <w:pStyle w:val="Kop3"/>
-            <w:ind w:firstLine="360"/>
-            <w:rPr>
-              <w:noProof/>
-            </w:rPr>
-          </w:pPr>
-          <w:r>
-            <w:rPr>
-              <w:noProof/>
-            </w:rPr>
-            <w:t>Organisatie</w:t>
-          </w:r>
-        </w:p>
-        <w:p>
-          <w:pPr>
-            <w:pStyle w:val="Kop3"/>
-            <w:ind w:firstLine="360"/>
-            <w:rPr>
-              <w:noProof/>
-            </w:rPr>
-          </w:pPr>
-          <w:r>
-            <w:rPr>
-              <w:noProof/>
-            </w:rPr>
-            <w:t>Informatie</w:t>
-          </w:r>
-        </w:p>
-        <w:p>
-          <w:pPr>
-            <w:pStyle w:val="Kop2"/>
-            <w:rPr>
-              <w:noProof/>
-            </w:rPr>
-          </w:pPr>
-          <w:r>
-            <w:rPr>
-              <w:noProof/>
-            </w:rPr>
-            <w:t>8. Planning</w:t>
-          </w:r>
-        </w:p>
-        <w:p>
-          <w:pPr>
-            <w:pStyle w:val="Kop2"/>
-            <w:rPr>
-              <w:noProof/>
-            </w:rPr>
-          </w:pPr>
-          <w:r>
-            <w:rPr>
-              <w:noProof/>
-            </w:rPr>
-            <w:t>9. Kosten en Baten</w:t>
-          </w:r>
-        </w:p>
-        <w:p>
-          <w:pPr>
-            <w:pStyle w:val="Kop2"/>
-          </w:pPr>
-          <w:r>
-            <w:rPr>
-              <w:noProof/>
-            </w:rPr>
-            <w:t>10. Risico's</w:t>
-          </w:r>
-          <w:r>
-            <w:fldChar w:fldCharType="end"/>
-          </w:r>
-        </w:p>
-      </w:sdtContent>
-    </w:sdt>
-    <w:p>
-      <w:pPr>
+      <w:proofErr w:type="spellStart"/>
+      <w:r>
         <w:rPr>
           <w:rFonts w:ascii="Georgia" w:hAnsi="Georgia"/>
           <w:sz w:val="36"/>
           <w:szCs w:val="36"/>
         </w:rPr>
-      </w:pPr>
-    </w:p>
-    <w:p>
-      <w:pPr>
+        <w:t>Meulink</w:t>
+      </w:r>
+      <w:proofErr w:type="spellEnd"/>
+      <w:r>
         <w:rPr>
           <w:rFonts w:ascii="Georgia" w:hAnsi="Georgia"/>
           <w:sz w:val="36"/>
           <w:szCs w:val="36"/>
         </w:rPr>
-      </w:pPr>
-    </w:p>
-    <w:p>
-      <w:pPr>
-        <w:rPr>
-          <w:rFonts w:ascii="Georgia" w:hAnsi="Georgia"/>
-          <w:sz w:val="44"/>
-          <w:szCs w:val="36"/>
-        </w:rPr>
-      </w:pPr>
-      <w:r>
-        <w:rPr>
-          <w:rFonts w:ascii="Georgia" w:hAnsi="Georgia"/>
-          <w:sz w:val="44"/>
-          <w:szCs w:val="36"/>
-        </w:rPr>
-        <w:br w:type="page"/>
+        <w:t xml:space="preserve"> en Ronald Klaus</w:t>
       </w:r>
     </w:p>
     <w:p>
@@ -1266,6 +954,8 @@
           <w:szCs w:val="36"/>
         </w:rPr>
       </w:pPr>
+      <w:bookmarkStart w:id="0" w:name="_GoBack"/>
+      <w:bookmarkEnd w:id="0"/>
       <w:r>
         <w:rPr>
           <w:rFonts w:ascii="Georgia" w:hAnsi="Georgia"/>
@@ -1486,8 +1176,6 @@
               </w:rPr>
               <w:t>Check</w:t>
             </w:r>
-            <w:bookmarkStart w:id="0" w:name="_GoBack"/>
-            <w:bookmarkEnd w:id="0"/>
           </w:p>
         </w:tc>
       </w:tr>
@@ -2410,6 +2098,95 @@
     </w:lvl>
   </w:abstractNum>
   <w:abstractNum w:abstractNumId="5" w15:restartNumberingAfterBreak="0">
+    <w:nsid w:val="599A39D0"/>
+    <w:multiLevelType w:val="hybridMultilevel"/>
+    <w:tmpl w:val="B0E49EF4"/>
+    <w:lvl w:ilvl="0" w:tplc="0413000F">
+      <w:start w:val="1"/>
+      <w:numFmt w:val="decimal"/>
+      <w:lvlText w:val="%1."/>
+      <w:lvlJc w:val="left"/>
+      <w:pPr>
+        <w:ind w:left="720" w:hanging="360"/>
+      </w:pPr>
+      <w:rPr>
+        <w:rFonts w:hint="default"/>
+      </w:rPr>
+    </w:lvl>
+    <w:lvl w:ilvl="1" w:tplc="04130019" w:tentative="1">
+      <w:start w:val="1"/>
+      <w:numFmt w:val="lowerLetter"/>
+      <w:lvlText w:val="%2."/>
+      <w:lvlJc w:val="left"/>
+      <w:pPr>
+        <w:ind w:left="1440" w:hanging="360"/>
+      </w:pPr>
+    </w:lvl>
+    <w:lvl w:ilvl="2" w:tplc="0413001B" w:tentative="1">
+      <w:start w:val="1"/>
+      <w:numFmt w:val="lowerRoman"/>
+      <w:lvlText w:val="%3."/>
+      <w:lvlJc w:val="right"/>
+      <w:pPr>
+        <w:ind w:left="2160" w:hanging="180"/>
+      </w:pPr>
+    </w:lvl>
+    <w:lvl w:ilvl="3" w:tplc="0413000F" w:tentative="1">
+      <w:start w:val="1"/>
+      <w:numFmt w:val="decimal"/>
+      <w:lvlText w:val="%4."/>
+      <w:lvlJc w:val="left"/>
+      <w:pPr>
+        <w:ind w:left="2880" w:hanging="360"/>
+      </w:pPr>
+    </w:lvl>
+    <w:lvl w:ilvl="4" w:tplc="04130019" w:tentative="1">
+      <w:start w:val="1"/>
+      <w:numFmt w:val="lowerLetter"/>
+      <w:lvlText w:val="%5."/>
+      <w:lvlJc w:val="left"/>
+      <w:pPr>
+        <w:ind w:left="3600" w:hanging="360"/>
+      </w:pPr>
+    </w:lvl>
+    <w:lvl w:ilvl="5" w:tplc="0413001B" w:tentative="1">
+      <w:start w:val="1"/>
+      <w:numFmt w:val="lowerRoman"/>
+      <w:lvlText w:val="%6."/>
+      <w:lvlJc w:val="right"/>
+      <w:pPr>
+        <w:ind w:left="4320" w:hanging="180"/>
+      </w:pPr>
+    </w:lvl>
+    <w:lvl w:ilvl="6" w:tplc="0413000F" w:tentative="1">
+      <w:start w:val="1"/>
+      <w:numFmt w:val="decimal"/>
+      <w:lvlText w:val="%7."/>
+      <w:lvlJc w:val="left"/>
+      <w:pPr>
+        <w:ind w:left="5040" w:hanging="360"/>
+      </w:pPr>
+    </w:lvl>
+    <w:lvl w:ilvl="7" w:tplc="04130019" w:tentative="1">
+      <w:start w:val="1"/>
+      <w:numFmt w:val="lowerLetter"/>
+      <w:lvlText w:val="%8."/>
+      <w:lvlJc w:val="left"/>
+      <w:pPr>
+        <w:ind w:left="5760" w:hanging="360"/>
+      </w:pPr>
+    </w:lvl>
+    <w:lvl w:ilvl="8" w:tplc="0413001B" w:tentative="1">
+      <w:start w:val="1"/>
+      <w:numFmt w:val="lowerRoman"/>
+      <w:lvlText w:val="%9."/>
+      <w:lvlJc w:val="right"/>
+      <w:pPr>
+        <w:ind w:left="6480" w:hanging="180"/>
+      </w:pPr>
+    </w:lvl>
+  </w:abstractNum>
+  <w:abstractNum w:abstractNumId="6" w15:restartNumberingAfterBreak="0">
     <w:nsid w:val="6AE060FF"/>
     <w:multiLevelType w:val="hybridMultilevel"/>
     <w:tmpl w:val="E38C2AA2"/>
@@ -2521,7 +2298,7 @@
       </w:rPr>
     </w:lvl>
   </w:abstractNum>
-  <w:abstractNum w:abstractNumId="6" w15:restartNumberingAfterBreak="0">
+  <w:abstractNum w:abstractNumId="7" w15:restartNumberingAfterBreak="0">
     <w:nsid w:val="70525A50"/>
     <w:multiLevelType w:val="hybridMultilevel"/>
     <w:tmpl w:val="BF32983C"/>
@@ -2614,7 +2391,7 @@
     <w:abstractNumId w:val="1"/>
   </w:num>
   <w:num w:numId="2">
-    <w:abstractNumId w:val="5"/>
+    <w:abstractNumId w:val="6"/>
   </w:num>
   <w:num w:numId="3">
     <w:abstractNumId w:val="0"/>
@@ -2629,7 +2406,10 @@
     <w:abstractNumId w:val="4"/>
   </w:num>
   <w:num w:numId="7">
-    <w:abstractNumId w:val="6"/>
+    <w:abstractNumId w:val="7"/>
+  </w:num>
+  <w:num w:numId="8">
+    <w:abstractNumId w:val="5"/>
   </w:num>
 </w:numbering>
 </file>
@@ -3565,7 +3345,7 @@
 </file>
 
 <file path=customXml/itemProps1.xml><?xml version="1.0" encoding="utf-8"?>
-<ds:datastoreItem xmlns:ds="http://schemas.openxmlformats.org/officeDocument/2006/customXml" ds:itemID="{A0D76D9D-069E-427E-880D-0EAC250134E2}">
+<ds:datastoreItem xmlns:ds="http://schemas.openxmlformats.org/officeDocument/2006/customXml" ds:itemID="{185AB334-625F-4032-BC5D-B0302DCD851B}">
   <ds:schemaRefs>
     <ds:schemaRef ds:uri="http://schemas.openxmlformats.org/officeDocument/2006/bibliography"/>
   </ds:schemaRefs>

</xml_diff>